<commit_message>
izmenjen SSU verzija 1.1
</commit_message>
<xml_diff>
--- a/2.faza/SSU dokumenti/TIM_Tashini_medvedići_dobrog_srca_PROJEKAT_Aleksaplexx_SSU_brisanje_filma_verzija_1.0.docx
+++ b/2.faza/SSU dokumenti/TIM_Tashini_medvedići_dobrog_srca_PROJEKAT_Aleksaplexx_SSU_brisanje_filma_verzija_1.0.docx
@@ -1,6 +1,6 @@
 
 <file path=word/document.xml><?xml version="1.0" encoding="utf-8"?>
-<w:document xmlns:wpc="http://schemas.microsoft.com/office/word/2010/wordprocessingCanvas" xmlns:cx="http://schemas.microsoft.com/office/drawing/2014/chartex" xmlns:cx1="http://schemas.microsoft.com/office/drawing/2015/9/8/chartex" xmlns:cx2="http://schemas.microsoft.com/office/drawing/2015/10/21/chartex" xmlns:cx3="http://schemas.microsoft.com/office/drawing/2016/5/9/chartex" xmlns:cx4="http://schemas.microsoft.com/office/drawing/2016/5/10/chartex" xmlns:cx5="http://schemas.microsoft.com/office/drawing/2016/5/11/chartex" xmlns:cx6="http://schemas.microsoft.com/office/drawing/2016/5/12/chartex" xmlns:cx7="http://schemas.microsoft.com/office/drawing/2016/5/13/chartex" xmlns:cx8="http://schemas.microsoft.com/office/drawing/2016/5/14/chartex" xmlns:mc="http://schemas.openxmlformats.org/markup-compatibility/2006" xmlns:aink="http://schemas.microsoft.com/office/drawing/2016/ink" xmlns:am3d="http://schemas.microsoft.com/office/drawing/2017/model3d" xmlns:o="urn:schemas-microsoft-com:office:office" xmlns:oel="http://schemas.microsoft.com/office/2019/extlst" xmlns:r="http://schemas.openxmlformats.org/officeDocument/2006/relationships" xmlns:m="http://schemas.openxmlformats.org/officeDocument/2006/math" xmlns:v="urn:schemas-microsoft-com:vml" xmlns:wp14="http://schemas.microsoft.com/office/word/2010/wordprocessingDrawing" xmlns:wp="http://schemas.openxmlformats.org/drawingml/2006/wordprocessingDrawing" xmlns:w10="urn:schemas-microsoft-com:office:word" xmlns:w="http://schemas.openxmlformats.org/wordprocessingml/2006/main" xmlns:w14="http://schemas.microsoft.com/office/word/2010/wordml" xmlns:w15="http://schemas.microsoft.com/office/word/2012/wordml" xmlns:w16cex="http://schemas.microsoft.com/office/word/2018/wordml/cex" xmlns:w16cid="http://schemas.microsoft.com/office/word/2016/wordml/cid" xmlns:w16="http://schemas.microsoft.com/office/word/2018/wordml" xmlns:w16sdtdh="http://schemas.microsoft.com/office/word/2020/wordml/sdtdatahash" xmlns:w16se="http://schemas.microsoft.com/office/word/2015/wordml/symex" xmlns:wpg="http://schemas.microsoft.com/office/word/2010/wordprocessingGroup" xmlns:wpi="http://schemas.microsoft.com/office/word/2010/wordprocessingInk" xmlns:wne="http://schemas.microsoft.com/office/word/2006/wordml" xmlns:wps="http://schemas.microsoft.com/office/word/2010/wordprocessingShape" mc:Ignorable="w14 w15 w16se w16cid w16 w16cex w16sdtdh wp14">
+<w:document xmlns:wpc="http://schemas.microsoft.com/office/word/2010/wordprocessingCanvas" xmlns:cx="http://schemas.microsoft.com/office/drawing/2014/chartex" xmlns:cx1="http://schemas.microsoft.com/office/drawing/2015/9/8/chartex" xmlns:cx2="http://schemas.microsoft.com/office/drawing/2015/10/21/chartex" xmlns:cx3="http://schemas.microsoft.com/office/drawing/2016/5/9/chartex" xmlns:cx4="http://schemas.microsoft.com/office/drawing/2016/5/10/chartex" xmlns:cx5="http://schemas.microsoft.com/office/drawing/2016/5/11/chartex" xmlns:cx6="http://schemas.microsoft.com/office/drawing/2016/5/12/chartex" xmlns:cx7="http://schemas.microsoft.com/office/drawing/2016/5/13/chartex" xmlns:cx8="http://schemas.microsoft.com/office/drawing/2016/5/14/chartex" xmlns:mc="http://schemas.openxmlformats.org/markup-compatibility/2006" xmlns:aink="http://schemas.microsoft.com/office/drawing/2016/ink" xmlns:am3d="http://schemas.microsoft.com/office/drawing/2017/model3d" xmlns:o="urn:schemas-microsoft-com:office:office" xmlns:oel="http://schemas.microsoft.com/office/2019/extlst" xmlns:r="http://schemas.openxmlformats.org/officeDocument/2006/relationships" xmlns:m="http://schemas.openxmlformats.org/officeDocument/2006/math" xmlns:v="urn:schemas-microsoft-com:vml" xmlns:wp14="http://schemas.microsoft.com/office/word/2010/wordprocessingDrawing" xmlns:wp="http://schemas.openxmlformats.org/drawingml/2006/wordprocessingDrawing" xmlns:w10="urn:schemas-microsoft-com:office:word" xmlns:w="http://schemas.openxmlformats.org/wordprocessingml/2006/main" xmlns:w14="http://schemas.microsoft.com/office/word/2010/wordml" xmlns:w15="http://schemas.microsoft.com/office/word/2012/wordml" xmlns:w16cex="http://schemas.microsoft.com/office/word/2018/wordml/cex" xmlns:w16cid="http://schemas.microsoft.com/office/word/2016/wordml/cid" xmlns:w16="http://schemas.microsoft.com/office/word/2018/wordml" xmlns:w16du="http://schemas.microsoft.com/office/word/2023/wordml/word16du" xmlns:w16sdtdh="http://schemas.microsoft.com/office/word/2020/wordml/sdtdatahash" xmlns:w16se="http://schemas.microsoft.com/office/word/2015/wordml/symex" xmlns:wpg="http://schemas.microsoft.com/office/word/2010/wordprocessingGroup" xmlns:wpi="http://schemas.microsoft.com/office/word/2010/wordprocessingInk" xmlns:wne="http://schemas.microsoft.com/office/word/2006/wordml" xmlns:wps="http://schemas.microsoft.com/office/word/2010/wordprocessingShape" mc:Ignorable="w14 w15 w16se w16cid w16 w16cex w16sdtdh wp14">
   <w:body>
     <w:p>
       <w:pPr>
@@ -528,7 +528,15 @@
           <w:sz w:val="24"/>
           <w:szCs w:val="24"/>
         </w:rPr>
-        <w:t xml:space="preserve"> 1.0</w:t>
+        <w:t xml:space="preserve"> 1.</w:t>
+      </w:r>
+      <w:r>
+        <w:rPr>
+          <w:rFonts w:cstheme="minorHAnsi"/>
+          <w:sz w:val="24"/>
+          <w:szCs w:val="24"/>
+        </w:rPr>
+        <w:t>1</w:t>
       </w:r>
     </w:p>
     <w:p>
@@ -835,6 +843,30 @@
                 <w:szCs w:val="28"/>
               </w:rPr>
             </w:pPr>
+            <w:r>
+              <w:rPr>
+                <w:rFonts w:cstheme="minorHAnsi"/>
+              </w:rPr>
+              <w:t>10</w:t>
+            </w:r>
+            <w:r>
+              <w:rPr>
+                <w:rFonts w:cstheme="minorHAnsi"/>
+              </w:rPr>
+              <w:t>.0</w:t>
+            </w:r>
+            <w:r>
+              <w:rPr>
+                <w:rFonts w:cstheme="minorHAnsi"/>
+              </w:rPr>
+              <w:t>4</w:t>
+            </w:r>
+            <w:r>
+              <w:rPr>
+                <w:rFonts w:cstheme="minorHAnsi"/>
+              </w:rPr>
+              <w:t>.2023.</w:t>
+            </w:r>
           </w:p>
         </w:tc>
         <w:tc>
@@ -852,6 +884,18 @@
                 <w:szCs w:val="28"/>
               </w:rPr>
             </w:pPr>
+            <w:r>
+              <w:rPr>
+                <w:rFonts w:cstheme="minorHAnsi"/>
+              </w:rPr>
+              <w:t>1.</w:t>
+            </w:r>
+            <w:r>
+              <w:rPr>
+                <w:rFonts w:cstheme="minorHAnsi"/>
+              </w:rPr>
+              <w:t>1</w:t>
+            </w:r>
           </w:p>
         </w:tc>
         <w:tc>
@@ -869,6 +913,28 @@
                 <w:szCs w:val="28"/>
               </w:rPr>
             </w:pPr>
+            <w:proofErr w:type="spellStart"/>
+            <w:r>
+              <w:rPr>
+                <w:rFonts w:cstheme="minorHAnsi"/>
+              </w:rPr>
+              <w:t>Izmenjena</w:t>
+            </w:r>
+            <w:proofErr w:type="spellEnd"/>
+            <w:r>
+              <w:rPr>
+                <w:rFonts w:cstheme="minorHAnsi"/>
+              </w:rPr>
+              <w:t xml:space="preserve"> </w:t>
+            </w:r>
+            <w:proofErr w:type="spellStart"/>
+            <w:r>
+              <w:rPr>
+                <w:rFonts w:cstheme="minorHAnsi"/>
+              </w:rPr>
+              <w:t>verzija</w:t>
+            </w:r>
+            <w:proofErr w:type="spellEnd"/>
           </w:p>
         </w:tc>
         <w:tc>
@@ -886,6 +952,34 @@
                 <w:szCs w:val="28"/>
               </w:rPr>
             </w:pPr>
+            <w:proofErr w:type="spellStart"/>
+            <w:r>
+              <w:rPr>
+                <w:rFonts w:cstheme="minorHAnsi"/>
+              </w:rPr>
+              <w:t>Marija</w:t>
+            </w:r>
+            <w:proofErr w:type="spellEnd"/>
+            <w:r>
+              <w:rPr>
+                <w:rFonts w:cstheme="minorHAnsi"/>
+              </w:rPr>
+              <w:t xml:space="preserve"> </w:t>
+            </w:r>
+            <w:proofErr w:type="spellStart"/>
+            <w:r>
+              <w:rPr>
+                <w:rFonts w:cstheme="minorHAnsi"/>
+              </w:rPr>
+              <w:t>Jevtić</w:t>
+            </w:r>
+            <w:proofErr w:type="spellEnd"/>
+            <w:r>
+              <w:rPr>
+                <w:rFonts w:cstheme="minorHAnsi"/>
+              </w:rPr>
+              <w:t xml:space="preserve"> 0576/2020</w:t>
+            </w:r>
           </w:p>
         </w:tc>
       </w:tr>
@@ -1690,7 +1784,27 @@
           <w:lang w:val="en-US"/>
           <w14:ligatures w14:val="none"/>
         </w:rPr>
-        <w:t xml:space="preserve"> opis </w:t>
+        <w:t xml:space="preserve"> </w:t>
+      </w:r>
+      <w:proofErr w:type="spellStart"/>
+      <w:r>
+        <w:rPr>
+          <w:rFonts w:eastAsia="Times New Roman" w:cs="Times New Roman"/>
+          <w:kern w:val="0"/>
+          <w:lang w:val="en-US"/>
+          <w14:ligatures w14:val="none"/>
+        </w:rPr>
+        <w:t>opis</w:t>
+      </w:r>
+      <w:proofErr w:type="spellEnd"/>
+      <w:r>
+        <w:rPr>
+          <w:rFonts w:eastAsia="Times New Roman" w:cs="Times New Roman"/>
+          <w:kern w:val="0"/>
+          <w:lang w:val="en-US"/>
+          <w14:ligatures w14:val="none"/>
+        </w:rPr>
+        <w:t xml:space="preserve"> </w:t>
       </w:r>
       <w:r>
         <w:rPr>
@@ -2136,97 +2250,117 @@
           <w:lang w:val="en-US"/>
           <w14:ligatures w14:val="none"/>
         </w:rPr>
-        <w:t xml:space="preserve"> zahtevi </w:t>
-      </w:r>
-      <w:r>
-        <w:rPr>
-          <w:rFonts w:eastAsia="Times New Roman" w:cs="Times New Roman"/>
-          <w:kern w:val="0"/>
-          <w:lang w:val="en-US"/>
-          <w14:ligatures w14:val="none"/>
-        </w:rPr>
-        <w:tab/>
-      </w:r>
-      <w:r>
-        <w:rPr>
-          <w:rFonts w:eastAsia="Times New Roman" w:cs="Times New Roman"/>
-          <w:kern w:val="0"/>
-          <w:lang w:val="en-US"/>
-          <w14:ligatures w14:val="none"/>
-        </w:rPr>
-        <w:tab/>
-      </w:r>
-      <w:r>
-        <w:rPr>
-          <w:rFonts w:eastAsia="Times New Roman" w:cs="Times New Roman"/>
-          <w:kern w:val="0"/>
-          <w:lang w:val="en-US"/>
-          <w14:ligatures w14:val="none"/>
-        </w:rPr>
-        <w:tab/>
-      </w:r>
-      <w:r>
-        <w:rPr>
-          <w:rFonts w:eastAsia="Times New Roman" w:cs="Times New Roman"/>
-          <w:kern w:val="0"/>
-          <w:lang w:val="en-US"/>
-          <w14:ligatures w14:val="none"/>
-        </w:rPr>
-        <w:tab/>
-      </w:r>
-      <w:r>
-        <w:rPr>
-          <w:rFonts w:eastAsia="Times New Roman" w:cs="Times New Roman"/>
-          <w:kern w:val="0"/>
-          <w:lang w:val="en-US"/>
-          <w14:ligatures w14:val="none"/>
-        </w:rPr>
-        <w:tab/>
-      </w:r>
-      <w:r>
-        <w:rPr>
-          <w:rFonts w:eastAsia="Times New Roman" w:cs="Times New Roman"/>
-          <w:kern w:val="0"/>
-          <w:lang w:val="en-US"/>
-          <w14:ligatures w14:val="none"/>
-        </w:rPr>
-        <w:tab/>
-      </w:r>
-      <w:r>
-        <w:rPr>
-          <w:rFonts w:eastAsia="Times New Roman" w:cs="Times New Roman"/>
-          <w:kern w:val="0"/>
-          <w:lang w:val="en-US"/>
-          <w14:ligatures w14:val="none"/>
-        </w:rPr>
-        <w:tab/>
-      </w:r>
-      <w:r>
-        <w:rPr>
-          <w:rFonts w:eastAsia="Times New Roman" w:cs="Times New Roman"/>
-          <w:kern w:val="0"/>
-          <w:lang w:val="en-US"/>
-          <w14:ligatures w14:val="none"/>
-        </w:rPr>
-        <w:tab/>
-      </w:r>
-      <w:r>
-        <w:rPr>
-          <w:rFonts w:eastAsia="Times New Roman" w:cs="Times New Roman"/>
-          <w:kern w:val="0"/>
-          <w:lang w:val="en-US"/>
-          <w14:ligatures w14:val="none"/>
-        </w:rPr>
-        <w:tab/>
-      </w:r>
-      <w:r>
-        <w:rPr>
-          <w:rFonts w:eastAsia="Times New Roman" w:cs="Times New Roman"/>
-          <w:kern w:val="0"/>
-          <w:lang w:val="en-US"/>
-          <w14:ligatures w14:val="none"/>
-        </w:rPr>
-        <w:t>4</w:t>
+        <w:t xml:space="preserve"> </w:t>
+      </w:r>
+      <w:proofErr w:type="spellStart"/>
+      <w:r>
+        <w:rPr>
+          <w:rFonts w:eastAsia="Times New Roman" w:cs="Times New Roman"/>
+          <w:kern w:val="0"/>
+          <w:lang w:val="en-US"/>
+          <w14:ligatures w14:val="none"/>
+        </w:rPr>
+        <w:t>zahtevi</w:t>
+      </w:r>
+      <w:proofErr w:type="spellEnd"/>
+      <w:r>
+        <w:rPr>
+          <w:rFonts w:eastAsia="Times New Roman" w:cs="Times New Roman"/>
+          <w:kern w:val="0"/>
+          <w:lang w:val="en-US"/>
+          <w14:ligatures w14:val="none"/>
+        </w:rPr>
+        <w:t xml:space="preserve"> </w:t>
+      </w:r>
+      <w:r>
+        <w:rPr>
+          <w:rFonts w:eastAsia="Times New Roman" w:cs="Times New Roman"/>
+          <w:kern w:val="0"/>
+          <w:lang w:val="en-US"/>
+          <w14:ligatures w14:val="none"/>
+        </w:rPr>
+        <w:tab/>
+      </w:r>
+      <w:r>
+        <w:rPr>
+          <w:rFonts w:eastAsia="Times New Roman" w:cs="Times New Roman"/>
+          <w:kern w:val="0"/>
+          <w:lang w:val="en-US"/>
+          <w14:ligatures w14:val="none"/>
+        </w:rPr>
+        <w:tab/>
+      </w:r>
+      <w:r>
+        <w:rPr>
+          <w:rFonts w:eastAsia="Times New Roman" w:cs="Times New Roman"/>
+          <w:kern w:val="0"/>
+          <w:lang w:val="en-US"/>
+          <w14:ligatures w14:val="none"/>
+        </w:rPr>
+        <w:tab/>
+      </w:r>
+      <w:r>
+        <w:rPr>
+          <w:rFonts w:eastAsia="Times New Roman" w:cs="Times New Roman"/>
+          <w:kern w:val="0"/>
+          <w:lang w:val="en-US"/>
+          <w14:ligatures w14:val="none"/>
+        </w:rPr>
+        <w:tab/>
+      </w:r>
+      <w:r>
+        <w:rPr>
+          <w:rFonts w:eastAsia="Times New Roman" w:cs="Times New Roman"/>
+          <w:kern w:val="0"/>
+          <w:lang w:val="en-US"/>
+          <w14:ligatures w14:val="none"/>
+        </w:rPr>
+        <w:tab/>
+      </w:r>
+      <w:r>
+        <w:rPr>
+          <w:rFonts w:eastAsia="Times New Roman" w:cs="Times New Roman"/>
+          <w:kern w:val="0"/>
+          <w:lang w:val="en-US"/>
+          <w14:ligatures w14:val="none"/>
+        </w:rPr>
+        <w:tab/>
+      </w:r>
+      <w:r>
+        <w:rPr>
+          <w:rFonts w:eastAsia="Times New Roman" w:cs="Times New Roman"/>
+          <w:kern w:val="0"/>
+          <w:lang w:val="en-US"/>
+          <w14:ligatures w14:val="none"/>
+        </w:rPr>
+        <w:tab/>
+      </w:r>
+      <w:r>
+        <w:rPr>
+          <w:rFonts w:eastAsia="Times New Roman" w:cs="Times New Roman"/>
+          <w:kern w:val="0"/>
+          <w:lang w:val="en-US"/>
+          <w14:ligatures w14:val="none"/>
+        </w:rPr>
+        <w:tab/>
+      </w:r>
+      <w:r>
+        <w:rPr>
+          <w:rFonts w:eastAsia="Times New Roman" w:cs="Times New Roman"/>
+          <w:kern w:val="0"/>
+          <w:lang w:val="en-US"/>
+          <w14:ligatures w14:val="none"/>
+        </w:rPr>
+        <w:tab/>
+      </w:r>
+      <w:r>
+        <w:rPr>
+          <w:rFonts w:eastAsia="Times New Roman" w:cs="Times New Roman"/>
+          <w:kern w:val="0"/>
+          <w:lang w:val="en-US"/>
+          <w14:ligatures w14:val="none"/>
+        </w:rPr>
+        <w:t>5</w:t>
       </w:r>
     </w:p>
     <w:p>
@@ -3116,18 +3250,18 @@
       <w:proofErr w:type="spellStart"/>
       <w:r>
         <w:rPr>
-          <w:b/>
-          <w:bCs/>
+          <w:rFonts w:cstheme="minorHAnsi"/>
+          <w:b/>
           <w:sz w:val="32"/>
           <w:szCs w:val="32"/>
         </w:rPr>
-        <w:t>dodavanja</w:t>
-      </w:r>
-      <w:proofErr w:type="spellEnd"/>
-      <w:r>
-        <w:rPr>
-          <w:b/>
-          <w:bCs/>
+        <w:t>brisanja</w:t>
+      </w:r>
+      <w:proofErr w:type="spellEnd"/>
+      <w:r>
+        <w:rPr>
+          <w:rFonts w:cstheme="minorHAnsi"/>
+          <w:b/>
           <w:sz w:val="32"/>
           <w:szCs w:val="32"/>
         </w:rPr>
@@ -3136,8 +3270,8 @@
       <w:proofErr w:type="spellStart"/>
       <w:r>
         <w:rPr>
-          <w:b/>
-          <w:bCs/>
+          <w:rFonts w:cstheme="minorHAnsi"/>
+          <w:b/>
           <w:sz w:val="32"/>
           <w:szCs w:val="32"/>
         </w:rPr>
@@ -3146,28 +3280,28 @@
       <w:proofErr w:type="spellEnd"/>
       <w:r>
         <w:rPr>
-          <w:b/>
-          <w:bCs/>
+          <w:rFonts w:cstheme="minorHAnsi"/>
+          <w:b/>
           <w:sz w:val="32"/>
           <w:szCs w:val="32"/>
         </w:rPr>
-        <w:t xml:space="preserve"> u </w:t>
-      </w:r>
-      <w:proofErr w:type="spellStart"/>
-      <w:r>
-        <w:rPr>
-          <w:b/>
-          <w:bCs/>
+        <w:t xml:space="preserve"> </w:t>
+      </w:r>
+      <w:proofErr w:type="spellStart"/>
+      <w:r>
+        <w:rPr>
+          <w:rFonts w:cstheme="minorHAnsi"/>
+          <w:b/>
           <w:sz w:val="32"/>
           <w:szCs w:val="32"/>
         </w:rPr>
-        <w:t>listu</w:t>
-      </w:r>
-      <w:proofErr w:type="spellEnd"/>
-      <w:r>
-        <w:rPr>
-          <w:b/>
-          <w:bCs/>
+        <w:t>iz</w:t>
+      </w:r>
+      <w:proofErr w:type="spellEnd"/>
+      <w:r>
+        <w:rPr>
+          <w:rFonts w:cstheme="minorHAnsi"/>
+          <w:b/>
           <w:sz w:val="32"/>
           <w:szCs w:val="32"/>
         </w:rPr>
@@ -3176,14 +3310,44 @@
       <w:proofErr w:type="spellStart"/>
       <w:r>
         <w:rPr>
-          <w:b/>
-          <w:bCs/>
+          <w:rFonts w:cstheme="minorHAnsi"/>
+          <w:b/>
           <w:sz w:val="32"/>
           <w:szCs w:val="32"/>
         </w:rPr>
+        <w:t>liste</w:t>
+      </w:r>
+      <w:proofErr w:type="spellEnd"/>
+      <w:r>
+        <w:rPr>
+          <w:rFonts w:cstheme="minorHAnsi"/>
+          <w:b/>
+          <w:sz w:val="32"/>
+          <w:szCs w:val="32"/>
+        </w:rPr>
+        <w:t xml:space="preserve"> </w:t>
+      </w:r>
+      <w:proofErr w:type="spellStart"/>
+      <w:r>
+        <w:rPr>
+          <w:rFonts w:cstheme="minorHAnsi"/>
+          <w:b/>
+          <w:sz w:val="32"/>
+          <w:szCs w:val="32"/>
+        </w:rPr>
         <w:t>filmova</w:t>
       </w:r>
       <w:proofErr w:type="spellEnd"/>
+      <w:r>
+        <w:rPr>
+          <w:rFonts w:cstheme="minorHAnsi"/>
+          <w:b/>
+          <w:bCs/>
+          <w:sz w:val="32"/>
+          <w:szCs w:val="32"/>
+        </w:rPr>
+        <w:tab/>
+      </w:r>
     </w:p>
     <w:p>
       <w:pPr>
@@ -3381,10 +3545,7 @@
       </w:r>
       <w:proofErr w:type="spellStart"/>
       <w:r>
-        <w:t>izgled</w:t>
-      </w:r>
-      <w:r>
-        <w:t>a</w:t>
+        <w:t>izgleda</w:t>
       </w:r>
       <w:proofErr w:type="spellEnd"/>
       <w:r>
@@ -3404,10 +3565,7 @@
       </w:r>
       <w:proofErr w:type="spellEnd"/>
       <w:r>
-        <w:t>.</w:t>
-      </w:r>
-      <w:r>
-        <w:t xml:space="preserve"> </w:t>
+        <w:t xml:space="preserve">. </w:t>
       </w:r>
       <w:proofErr w:type="spellStart"/>
       <w:r>
@@ -3511,10 +3669,7 @@
       </w:r>
       <w:proofErr w:type="spellEnd"/>
       <w:r>
-        <w:t>.</w:t>
-      </w:r>
-      <w:r>
-        <w:t xml:space="preserve"> </w:t>
+        <w:t xml:space="preserve">. </w:t>
       </w:r>
       <w:proofErr w:type="spellStart"/>
       <w:r>
@@ -4519,8 +4674,50 @@
       </w:r>
       <w:proofErr w:type="spellEnd"/>
       <w:r>
-        <w:t>.”.</w:t>
-      </w:r>
+        <w:t>.”</w:t>
+      </w:r>
+      <w:r>
+        <w:t xml:space="preserve">, </w:t>
+      </w:r>
+      <w:proofErr w:type="spellStart"/>
+      <w:r>
+        <w:t>vraća</w:t>
+      </w:r>
+      <w:proofErr w:type="spellEnd"/>
+      <w:r>
+        <w:t xml:space="preserve"> se u </w:t>
+      </w:r>
+      <w:proofErr w:type="spellStart"/>
+      <w:r>
+        <w:t>korak</w:t>
+      </w:r>
+      <w:proofErr w:type="spellEnd"/>
+      <w:r>
+        <w:t xml:space="preserve"> 2 </w:t>
+      </w:r>
+      <w:proofErr w:type="spellStart"/>
+      <w:r>
+        <w:t>scenarija</w:t>
+      </w:r>
+      <w:proofErr w:type="spellEnd"/>
+      <w:r>
+        <w:t xml:space="preserve"> 2.2.1.</w:t>
+      </w:r>
+    </w:p>
+    <w:p>
+      <w:pPr>
+        <w:pStyle w:val="ListParagraph"/>
+        <w:tabs>
+          <w:tab w:val="left" w:pos="732"/>
+        </w:tabs>
+        <w:spacing w:line="360" w:lineRule="auto"/>
+        <w:ind w:left="2160"/>
+        <w:jc w:val="both"/>
+        <w:rPr>
+          <w:sz w:val="28"/>
+          <w:szCs w:val="28"/>
+        </w:rPr>
+      </w:pPr>
     </w:p>
     <w:p>
       <w:pPr>
@@ -4564,6 +4761,7 @@
           <w:sz w:val="28"/>
           <w:szCs w:val="28"/>
         </w:rPr>
+        <w:lastRenderedPageBreak/>
         <w:t>Posebni</w:t>
       </w:r>
       <w:proofErr w:type="spellEnd"/>
@@ -4834,7 +5032,15 @@
       </w:r>
       <w:proofErr w:type="spellEnd"/>
       <w:r>
-        <w:t xml:space="preserve"> i </w:t>
+        <w:t xml:space="preserve"> </w:t>
+      </w:r>
+      <w:proofErr w:type="spellStart"/>
+      <w:r>
+        <w:t>i</w:t>
+      </w:r>
+      <w:proofErr w:type="spellEnd"/>
+      <w:r>
+        <w:t xml:space="preserve"> </w:t>
       </w:r>
       <w:proofErr w:type="spellStart"/>
       <w:r>
@@ -4972,6 +5178,7 @@
         </w:rPr>
       </w:pPr>
     </w:p>
+    <w:p/>
     <w:p/>
     <w:sectPr>
       <w:headerReference w:type="default" r:id="rId8"/>
@@ -4988,7 +5195,7 @@
 </file>
 
 <file path=word/endnotes.xml><?xml version="1.0" encoding="utf-8"?>
-<w:endnotes xmlns:wpc="http://schemas.microsoft.com/office/word/2010/wordprocessingCanvas" xmlns:cx="http://schemas.microsoft.com/office/drawing/2014/chartex" xmlns:cx1="http://schemas.microsoft.com/office/drawing/2015/9/8/chartex" xmlns:cx2="http://schemas.microsoft.com/office/drawing/2015/10/21/chartex" xmlns:cx3="http://schemas.microsoft.com/office/drawing/2016/5/9/chartex" xmlns:cx4="http://schemas.microsoft.com/office/drawing/2016/5/10/chartex" xmlns:cx5="http://schemas.microsoft.com/office/drawing/2016/5/11/chartex" xmlns:cx6="http://schemas.microsoft.com/office/drawing/2016/5/12/chartex" xmlns:cx7="http://schemas.microsoft.com/office/drawing/2016/5/13/chartex" xmlns:cx8="http://schemas.microsoft.com/office/drawing/2016/5/14/chartex" xmlns:mc="http://schemas.openxmlformats.org/markup-compatibility/2006" xmlns:aink="http://schemas.microsoft.com/office/drawing/2016/ink" xmlns:am3d="http://schemas.microsoft.com/office/drawing/2017/model3d" xmlns:o="urn:schemas-microsoft-com:office:office" xmlns:oel="http://schemas.microsoft.com/office/2019/extlst" xmlns:r="http://schemas.openxmlformats.org/officeDocument/2006/relationships" xmlns:m="http://schemas.openxmlformats.org/officeDocument/2006/math" xmlns:v="urn:schemas-microsoft-com:vml" xmlns:wp14="http://schemas.microsoft.com/office/word/2010/wordprocessingDrawing" xmlns:wp="http://schemas.openxmlformats.org/drawingml/2006/wordprocessingDrawing" xmlns:w10="urn:schemas-microsoft-com:office:word" xmlns:w="http://schemas.openxmlformats.org/wordprocessingml/2006/main" xmlns:w14="http://schemas.microsoft.com/office/word/2010/wordml" xmlns:w15="http://schemas.microsoft.com/office/word/2012/wordml" xmlns:w16cex="http://schemas.microsoft.com/office/word/2018/wordml/cex" xmlns:w16cid="http://schemas.microsoft.com/office/word/2016/wordml/cid" xmlns:w16="http://schemas.microsoft.com/office/word/2018/wordml" xmlns:w16sdtdh="http://schemas.microsoft.com/office/word/2020/wordml/sdtdatahash" xmlns:w16se="http://schemas.microsoft.com/office/word/2015/wordml/symex" xmlns:wpg="http://schemas.microsoft.com/office/word/2010/wordprocessingGroup" xmlns:wpi="http://schemas.microsoft.com/office/word/2010/wordprocessingInk" xmlns:wne="http://schemas.microsoft.com/office/word/2006/wordml" xmlns:wps="http://schemas.microsoft.com/office/word/2010/wordprocessingShape" mc:Ignorable="w14 w15 w16se w16cid w16 w16cex w16sdtdh wp14">
+<w:endnotes xmlns:wpc="http://schemas.microsoft.com/office/word/2010/wordprocessingCanvas" xmlns:cx="http://schemas.microsoft.com/office/drawing/2014/chartex" xmlns:cx1="http://schemas.microsoft.com/office/drawing/2015/9/8/chartex" xmlns:cx2="http://schemas.microsoft.com/office/drawing/2015/10/21/chartex" xmlns:cx3="http://schemas.microsoft.com/office/drawing/2016/5/9/chartex" xmlns:cx4="http://schemas.microsoft.com/office/drawing/2016/5/10/chartex" xmlns:cx5="http://schemas.microsoft.com/office/drawing/2016/5/11/chartex" xmlns:cx6="http://schemas.microsoft.com/office/drawing/2016/5/12/chartex" xmlns:cx7="http://schemas.microsoft.com/office/drawing/2016/5/13/chartex" xmlns:cx8="http://schemas.microsoft.com/office/drawing/2016/5/14/chartex" xmlns:mc="http://schemas.openxmlformats.org/markup-compatibility/2006" xmlns:aink="http://schemas.microsoft.com/office/drawing/2016/ink" xmlns:am3d="http://schemas.microsoft.com/office/drawing/2017/model3d" xmlns:o="urn:schemas-microsoft-com:office:office" xmlns:oel="http://schemas.microsoft.com/office/2019/extlst" xmlns:r="http://schemas.openxmlformats.org/officeDocument/2006/relationships" xmlns:m="http://schemas.openxmlformats.org/officeDocument/2006/math" xmlns:v="urn:schemas-microsoft-com:vml" xmlns:wp14="http://schemas.microsoft.com/office/word/2010/wordprocessingDrawing" xmlns:wp="http://schemas.openxmlformats.org/drawingml/2006/wordprocessingDrawing" xmlns:w10="urn:schemas-microsoft-com:office:word" xmlns:w="http://schemas.openxmlformats.org/wordprocessingml/2006/main" xmlns:w14="http://schemas.microsoft.com/office/word/2010/wordml" xmlns:w15="http://schemas.microsoft.com/office/word/2012/wordml" xmlns:w16cex="http://schemas.microsoft.com/office/word/2018/wordml/cex" xmlns:w16cid="http://schemas.microsoft.com/office/word/2016/wordml/cid" xmlns:w16="http://schemas.microsoft.com/office/word/2018/wordml" xmlns:w16du="http://schemas.microsoft.com/office/word/2023/wordml/word16du" xmlns:w16sdtdh="http://schemas.microsoft.com/office/word/2020/wordml/sdtdatahash" xmlns:w16se="http://schemas.microsoft.com/office/word/2015/wordml/symex" xmlns:wpg="http://schemas.microsoft.com/office/word/2010/wordprocessingGroup" xmlns:wpi="http://schemas.microsoft.com/office/word/2010/wordprocessingInk" xmlns:wne="http://schemas.microsoft.com/office/word/2006/wordml" xmlns:wps="http://schemas.microsoft.com/office/word/2010/wordprocessingShape" mc:Ignorable="w14 w15 w16se w16cid w16 w16cex w16sdtdh wp14">
   <w:endnote w:type="separator" w:id="-1">
     <w:p>
       <w:pPr>
@@ -5013,7 +5220,7 @@
 </file>
 
 <file path=word/footer1.xml><?xml version="1.0" encoding="utf-8"?>
-<w:ftr xmlns:wpc="http://schemas.microsoft.com/office/word/2010/wordprocessingCanvas" xmlns:cx="http://schemas.microsoft.com/office/drawing/2014/chartex" xmlns:cx1="http://schemas.microsoft.com/office/drawing/2015/9/8/chartex" xmlns:cx2="http://schemas.microsoft.com/office/drawing/2015/10/21/chartex" xmlns:cx3="http://schemas.microsoft.com/office/drawing/2016/5/9/chartex" xmlns:cx4="http://schemas.microsoft.com/office/drawing/2016/5/10/chartex" xmlns:cx5="http://schemas.microsoft.com/office/drawing/2016/5/11/chartex" xmlns:cx6="http://schemas.microsoft.com/office/drawing/2016/5/12/chartex" xmlns:cx7="http://schemas.microsoft.com/office/drawing/2016/5/13/chartex" xmlns:cx8="http://schemas.microsoft.com/office/drawing/2016/5/14/chartex" xmlns:mc="http://schemas.openxmlformats.org/markup-compatibility/2006" xmlns:aink="http://schemas.microsoft.com/office/drawing/2016/ink" xmlns:am3d="http://schemas.microsoft.com/office/drawing/2017/model3d" xmlns:o="urn:schemas-microsoft-com:office:office" xmlns:oel="http://schemas.microsoft.com/office/2019/extlst" xmlns:r="http://schemas.openxmlformats.org/officeDocument/2006/relationships" xmlns:m="http://schemas.openxmlformats.org/officeDocument/2006/math" xmlns:v="urn:schemas-microsoft-com:vml" xmlns:wp14="http://schemas.microsoft.com/office/word/2010/wordprocessingDrawing" xmlns:wp="http://schemas.openxmlformats.org/drawingml/2006/wordprocessingDrawing" xmlns:w10="urn:schemas-microsoft-com:office:word" xmlns:w="http://schemas.openxmlformats.org/wordprocessingml/2006/main" xmlns:w14="http://schemas.microsoft.com/office/word/2010/wordml" xmlns:w15="http://schemas.microsoft.com/office/word/2012/wordml" xmlns:w16cex="http://schemas.microsoft.com/office/word/2018/wordml/cex" xmlns:w16cid="http://schemas.microsoft.com/office/word/2016/wordml/cid" xmlns:w16="http://schemas.microsoft.com/office/word/2018/wordml" xmlns:w16sdtdh="http://schemas.microsoft.com/office/word/2020/wordml/sdtdatahash" xmlns:w16se="http://schemas.microsoft.com/office/word/2015/wordml/symex" xmlns:wpg="http://schemas.microsoft.com/office/word/2010/wordprocessingGroup" xmlns:wpi="http://schemas.microsoft.com/office/word/2010/wordprocessingInk" xmlns:wne="http://schemas.microsoft.com/office/word/2006/wordml" xmlns:wps="http://schemas.microsoft.com/office/word/2010/wordprocessingShape" mc:Ignorable="w14 w15 w16se w16cid w16 w16cex w16sdtdh wp14">
+<w:ftr xmlns:wpc="http://schemas.microsoft.com/office/word/2010/wordprocessingCanvas" xmlns:cx="http://schemas.microsoft.com/office/drawing/2014/chartex" xmlns:cx1="http://schemas.microsoft.com/office/drawing/2015/9/8/chartex" xmlns:cx2="http://schemas.microsoft.com/office/drawing/2015/10/21/chartex" xmlns:cx3="http://schemas.microsoft.com/office/drawing/2016/5/9/chartex" xmlns:cx4="http://schemas.microsoft.com/office/drawing/2016/5/10/chartex" xmlns:cx5="http://schemas.microsoft.com/office/drawing/2016/5/11/chartex" xmlns:cx6="http://schemas.microsoft.com/office/drawing/2016/5/12/chartex" xmlns:cx7="http://schemas.microsoft.com/office/drawing/2016/5/13/chartex" xmlns:cx8="http://schemas.microsoft.com/office/drawing/2016/5/14/chartex" xmlns:mc="http://schemas.openxmlformats.org/markup-compatibility/2006" xmlns:aink="http://schemas.microsoft.com/office/drawing/2016/ink" xmlns:am3d="http://schemas.microsoft.com/office/drawing/2017/model3d" xmlns:o="urn:schemas-microsoft-com:office:office" xmlns:oel="http://schemas.microsoft.com/office/2019/extlst" xmlns:r="http://schemas.openxmlformats.org/officeDocument/2006/relationships" xmlns:m="http://schemas.openxmlformats.org/officeDocument/2006/math" xmlns:v="urn:schemas-microsoft-com:vml" xmlns:wp14="http://schemas.microsoft.com/office/word/2010/wordprocessingDrawing" xmlns:wp="http://schemas.openxmlformats.org/drawingml/2006/wordprocessingDrawing" xmlns:w10="urn:schemas-microsoft-com:office:word" xmlns:w="http://schemas.openxmlformats.org/wordprocessingml/2006/main" xmlns:w14="http://schemas.microsoft.com/office/word/2010/wordml" xmlns:w15="http://schemas.microsoft.com/office/word/2012/wordml" xmlns:w16cex="http://schemas.microsoft.com/office/word/2018/wordml/cex" xmlns:w16cid="http://schemas.microsoft.com/office/word/2016/wordml/cid" xmlns:w16="http://schemas.microsoft.com/office/word/2018/wordml" xmlns:w16du="http://schemas.microsoft.com/office/word/2023/wordml/word16du" xmlns:w16sdtdh="http://schemas.microsoft.com/office/word/2020/wordml/sdtdatahash" xmlns:w16se="http://schemas.microsoft.com/office/word/2015/wordml/symex" xmlns:wpg="http://schemas.microsoft.com/office/word/2010/wordprocessingGroup" xmlns:wpi="http://schemas.microsoft.com/office/word/2010/wordprocessingInk" xmlns:wne="http://schemas.microsoft.com/office/word/2006/wordml" xmlns:wps="http://schemas.microsoft.com/office/word/2010/wordprocessingShape" mc:Ignorable="w14 w15 w16se w16cid w16 w16cex w16sdtdh wp14">
   <w:p>
     <w:pPr>
       <w:pStyle w:val="Footer"/>
@@ -5065,7 +5272,7 @@
 </file>
 
 <file path=word/footer2.xml><?xml version="1.0" encoding="utf-8"?>
-<w:ftr xmlns:wpc="http://schemas.microsoft.com/office/word/2010/wordprocessingCanvas" xmlns:cx="http://schemas.microsoft.com/office/drawing/2014/chartex" xmlns:cx1="http://schemas.microsoft.com/office/drawing/2015/9/8/chartex" xmlns:cx2="http://schemas.microsoft.com/office/drawing/2015/10/21/chartex" xmlns:cx3="http://schemas.microsoft.com/office/drawing/2016/5/9/chartex" xmlns:cx4="http://schemas.microsoft.com/office/drawing/2016/5/10/chartex" xmlns:cx5="http://schemas.microsoft.com/office/drawing/2016/5/11/chartex" xmlns:cx6="http://schemas.microsoft.com/office/drawing/2016/5/12/chartex" xmlns:cx7="http://schemas.microsoft.com/office/drawing/2016/5/13/chartex" xmlns:cx8="http://schemas.microsoft.com/office/drawing/2016/5/14/chartex" xmlns:mc="http://schemas.openxmlformats.org/markup-compatibility/2006" xmlns:aink="http://schemas.microsoft.com/office/drawing/2016/ink" xmlns:am3d="http://schemas.microsoft.com/office/drawing/2017/model3d" xmlns:o="urn:schemas-microsoft-com:office:office" xmlns:oel="http://schemas.microsoft.com/office/2019/extlst" xmlns:r="http://schemas.openxmlformats.org/officeDocument/2006/relationships" xmlns:m="http://schemas.openxmlformats.org/officeDocument/2006/math" xmlns:v="urn:schemas-microsoft-com:vml" xmlns:wp14="http://schemas.microsoft.com/office/word/2010/wordprocessingDrawing" xmlns:wp="http://schemas.openxmlformats.org/drawingml/2006/wordprocessingDrawing" xmlns:w10="urn:schemas-microsoft-com:office:word" xmlns:w="http://schemas.openxmlformats.org/wordprocessingml/2006/main" xmlns:w14="http://schemas.microsoft.com/office/word/2010/wordml" xmlns:w15="http://schemas.microsoft.com/office/word/2012/wordml" xmlns:w16cex="http://schemas.microsoft.com/office/word/2018/wordml/cex" xmlns:w16cid="http://schemas.microsoft.com/office/word/2016/wordml/cid" xmlns:w16="http://schemas.microsoft.com/office/word/2018/wordml" xmlns:w16sdtdh="http://schemas.microsoft.com/office/word/2020/wordml/sdtdatahash" xmlns:w16se="http://schemas.microsoft.com/office/word/2015/wordml/symex" xmlns:wpg="http://schemas.microsoft.com/office/word/2010/wordprocessingGroup" xmlns:wpi="http://schemas.microsoft.com/office/word/2010/wordprocessingInk" xmlns:wne="http://schemas.microsoft.com/office/word/2006/wordml" xmlns:wps="http://schemas.microsoft.com/office/word/2010/wordprocessingShape" mc:Ignorable="w14 w15 w16se w16cid w16 w16cex w16sdtdh wp14">
+<w:ftr xmlns:wpc="http://schemas.microsoft.com/office/word/2010/wordprocessingCanvas" xmlns:cx="http://schemas.microsoft.com/office/drawing/2014/chartex" xmlns:cx1="http://schemas.microsoft.com/office/drawing/2015/9/8/chartex" xmlns:cx2="http://schemas.microsoft.com/office/drawing/2015/10/21/chartex" xmlns:cx3="http://schemas.microsoft.com/office/drawing/2016/5/9/chartex" xmlns:cx4="http://schemas.microsoft.com/office/drawing/2016/5/10/chartex" xmlns:cx5="http://schemas.microsoft.com/office/drawing/2016/5/11/chartex" xmlns:cx6="http://schemas.microsoft.com/office/drawing/2016/5/12/chartex" xmlns:cx7="http://schemas.microsoft.com/office/drawing/2016/5/13/chartex" xmlns:cx8="http://schemas.microsoft.com/office/drawing/2016/5/14/chartex" xmlns:mc="http://schemas.openxmlformats.org/markup-compatibility/2006" xmlns:aink="http://schemas.microsoft.com/office/drawing/2016/ink" xmlns:am3d="http://schemas.microsoft.com/office/drawing/2017/model3d" xmlns:o="urn:schemas-microsoft-com:office:office" xmlns:oel="http://schemas.microsoft.com/office/2019/extlst" xmlns:r="http://schemas.openxmlformats.org/officeDocument/2006/relationships" xmlns:m="http://schemas.openxmlformats.org/officeDocument/2006/math" xmlns:v="urn:schemas-microsoft-com:vml" xmlns:wp14="http://schemas.microsoft.com/office/word/2010/wordprocessingDrawing" xmlns:wp="http://schemas.openxmlformats.org/drawingml/2006/wordprocessingDrawing" xmlns:w10="urn:schemas-microsoft-com:office:word" xmlns:w="http://schemas.openxmlformats.org/wordprocessingml/2006/main" xmlns:w14="http://schemas.microsoft.com/office/word/2010/wordml" xmlns:w15="http://schemas.microsoft.com/office/word/2012/wordml" xmlns:w16cex="http://schemas.microsoft.com/office/word/2018/wordml/cex" xmlns:w16cid="http://schemas.microsoft.com/office/word/2016/wordml/cid" xmlns:w16="http://schemas.microsoft.com/office/word/2018/wordml" xmlns:w16du="http://schemas.microsoft.com/office/word/2023/wordml/word16du" xmlns:w16sdtdh="http://schemas.microsoft.com/office/word/2020/wordml/sdtdatahash" xmlns:w16se="http://schemas.microsoft.com/office/word/2015/wordml/symex" xmlns:wpg="http://schemas.microsoft.com/office/word/2010/wordprocessingGroup" xmlns:wpi="http://schemas.microsoft.com/office/word/2010/wordprocessingInk" xmlns:wne="http://schemas.microsoft.com/office/word/2006/wordml" xmlns:wps="http://schemas.microsoft.com/office/word/2010/wordprocessingShape" mc:Ignorable="w14 w15 w16se w16cid w16 w16cex w16sdtdh wp14">
   <w:p>
     <w:pPr>
       <w:pStyle w:val="Footer"/>
@@ -5083,7 +5290,7 @@
 </file>
 
 <file path=word/footnotes.xml><?xml version="1.0" encoding="utf-8"?>
-<w:footnotes xmlns:wpc="http://schemas.microsoft.com/office/word/2010/wordprocessingCanvas" xmlns:cx="http://schemas.microsoft.com/office/drawing/2014/chartex" xmlns:cx1="http://schemas.microsoft.com/office/drawing/2015/9/8/chartex" xmlns:cx2="http://schemas.microsoft.com/office/drawing/2015/10/21/chartex" xmlns:cx3="http://schemas.microsoft.com/office/drawing/2016/5/9/chartex" xmlns:cx4="http://schemas.microsoft.com/office/drawing/2016/5/10/chartex" xmlns:cx5="http://schemas.microsoft.com/office/drawing/2016/5/11/chartex" xmlns:cx6="http://schemas.microsoft.com/office/drawing/2016/5/12/chartex" xmlns:cx7="http://schemas.microsoft.com/office/drawing/2016/5/13/chartex" xmlns:cx8="http://schemas.microsoft.com/office/drawing/2016/5/14/chartex" xmlns:mc="http://schemas.openxmlformats.org/markup-compatibility/2006" xmlns:aink="http://schemas.microsoft.com/office/drawing/2016/ink" xmlns:am3d="http://schemas.microsoft.com/office/drawing/2017/model3d" xmlns:o="urn:schemas-microsoft-com:office:office" xmlns:oel="http://schemas.microsoft.com/office/2019/extlst" xmlns:r="http://schemas.openxmlformats.org/officeDocument/2006/relationships" xmlns:m="http://schemas.openxmlformats.org/officeDocument/2006/math" xmlns:v="urn:schemas-microsoft-com:vml" xmlns:wp14="http://schemas.microsoft.com/office/word/2010/wordprocessingDrawing" xmlns:wp="http://schemas.openxmlformats.org/drawingml/2006/wordprocessingDrawing" xmlns:w10="urn:schemas-microsoft-com:office:word" xmlns:w="http://schemas.openxmlformats.org/wordprocessingml/2006/main" xmlns:w14="http://schemas.microsoft.com/office/word/2010/wordml" xmlns:w15="http://schemas.microsoft.com/office/word/2012/wordml" xmlns:w16cex="http://schemas.microsoft.com/office/word/2018/wordml/cex" xmlns:w16cid="http://schemas.microsoft.com/office/word/2016/wordml/cid" xmlns:w16="http://schemas.microsoft.com/office/word/2018/wordml" xmlns:w16sdtdh="http://schemas.microsoft.com/office/word/2020/wordml/sdtdatahash" xmlns:w16se="http://schemas.microsoft.com/office/word/2015/wordml/symex" xmlns:wpg="http://schemas.microsoft.com/office/word/2010/wordprocessingGroup" xmlns:wpi="http://schemas.microsoft.com/office/word/2010/wordprocessingInk" xmlns:wne="http://schemas.microsoft.com/office/word/2006/wordml" xmlns:wps="http://schemas.microsoft.com/office/word/2010/wordprocessingShape" mc:Ignorable="w14 w15 w16se w16cid w16 w16cex w16sdtdh wp14">
+<w:footnotes xmlns:wpc="http://schemas.microsoft.com/office/word/2010/wordprocessingCanvas" xmlns:cx="http://schemas.microsoft.com/office/drawing/2014/chartex" xmlns:cx1="http://schemas.microsoft.com/office/drawing/2015/9/8/chartex" xmlns:cx2="http://schemas.microsoft.com/office/drawing/2015/10/21/chartex" xmlns:cx3="http://schemas.microsoft.com/office/drawing/2016/5/9/chartex" xmlns:cx4="http://schemas.microsoft.com/office/drawing/2016/5/10/chartex" xmlns:cx5="http://schemas.microsoft.com/office/drawing/2016/5/11/chartex" xmlns:cx6="http://schemas.microsoft.com/office/drawing/2016/5/12/chartex" xmlns:cx7="http://schemas.microsoft.com/office/drawing/2016/5/13/chartex" xmlns:cx8="http://schemas.microsoft.com/office/drawing/2016/5/14/chartex" xmlns:mc="http://schemas.openxmlformats.org/markup-compatibility/2006" xmlns:aink="http://schemas.microsoft.com/office/drawing/2016/ink" xmlns:am3d="http://schemas.microsoft.com/office/drawing/2017/model3d" xmlns:o="urn:schemas-microsoft-com:office:office" xmlns:oel="http://schemas.microsoft.com/office/2019/extlst" xmlns:r="http://schemas.openxmlformats.org/officeDocument/2006/relationships" xmlns:m="http://schemas.openxmlformats.org/officeDocument/2006/math" xmlns:v="urn:schemas-microsoft-com:vml" xmlns:wp14="http://schemas.microsoft.com/office/word/2010/wordprocessingDrawing" xmlns:wp="http://schemas.openxmlformats.org/drawingml/2006/wordprocessingDrawing" xmlns:w10="urn:schemas-microsoft-com:office:word" xmlns:w="http://schemas.openxmlformats.org/wordprocessingml/2006/main" xmlns:w14="http://schemas.microsoft.com/office/word/2010/wordml" xmlns:w15="http://schemas.microsoft.com/office/word/2012/wordml" xmlns:w16cex="http://schemas.microsoft.com/office/word/2018/wordml/cex" xmlns:w16cid="http://schemas.microsoft.com/office/word/2016/wordml/cid" xmlns:w16="http://schemas.microsoft.com/office/word/2018/wordml" xmlns:w16du="http://schemas.microsoft.com/office/word/2023/wordml/word16du" xmlns:w16sdtdh="http://schemas.microsoft.com/office/word/2020/wordml/sdtdatahash" xmlns:w16se="http://schemas.microsoft.com/office/word/2015/wordml/symex" xmlns:wpg="http://schemas.microsoft.com/office/word/2010/wordprocessingGroup" xmlns:wpi="http://schemas.microsoft.com/office/word/2010/wordprocessingInk" xmlns:wne="http://schemas.microsoft.com/office/word/2006/wordml" xmlns:wps="http://schemas.microsoft.com/office/word/2010/wordprocessingShape" mc:Ignorable="w14 w15 w16se w16cid w16 w16cex w16sdtdh wp14">
   <w:footnote w:type="separator" w:id="-1">
     <w:p>
       <w:pPr>
@@ -5108,7 +5315,7 @@
 </file>
 
 <file path=word/header1.xml><?xml version="1.0" encoding="utf-8"?>
-<w:hdr xmlns:wpc="http://schemas.microsoft.com/office/word/2010/wordprocessingCanvas" xmlns:cx="http://schemas.microsoft.com/office/drawing/2014/chartex" xmlns:cx1="http://schemas.microsoft.com/office/drawing/2015/9/8/chartex" xmlns:cx2="http://schemas.microsoft.com/office/drawing/2015/10/21/chartex" xmlns:cx3="http://schemas.microsoft.com/office/drawing/2016/5/9/chartex" xmlns:cx4="http://schemas.microsoft.com/office/drawing/2016/5/10/chartex" xmlns:cx5="http://schemas.microsoft.com/office/drawing/2016/5/11/chartex" xmlns:cx6="http://schemas.microsoft.com/office/drawing/2016/5/12/chartex" xmlns:cx7="http://schemas.microsoft.com/office/drawing/2016/5/13/chartex" xmlns:cx8="http://schemas.microsoft.com/office/drawing/2016/5/14/chartex" xmlns:mc="http://schemas.openxmlformats.org/markup-compatibility/2006" xmlns:aink="http://schemas.microsoft.com/office/drawing/2016/ink" xmlns:am3d="http://schemas.microsoft.com/office/drawing/2017/model3d" xmlns:o="urn:schemas-microsoft-com:office:office" xmlns:oel="http://schemas.microsoft.com/office/2019/extlst" xmlns:r="http://schemas.openxmlformats.org/officeDocument/2006/relationships" xmlns:m="http://schemas.openxmlformats.org/officeDocument/2006/math" xmlns:v="urn:schemas-microsoft-com:vml" xmlns:wp14="http://schemas.microsoft.com/office/word/2010/wordprocessingDrawing" xmlns:wp="http://schemas.openxmlformats.org/drawingml/2006/wordprocessingDrawing" xmlns:w10="urn:schemas-microsoft-com:office:word" xmlns:w="http://schemas.openxmlformats.org/wordprocessingml/2006/main" xmlns:w14="http://schemas.microsoft.com/office/word/2010/wordml" xmlns:w15="http://schemas.microsoft.com/office/word/2012/wordml" xmlns:w16cex="http://schemas.microsoft.com/office/word/2018/wordml/cex" xmlns:w16cid="http://schemas.microsoft.com/office/word/2016/wordml/cid" xmlns:w16="http://schemas.microsoft.com/office/word/2018/wordml" xmlns:w16sdtdh="http://schemas.microsoft.com/office/word/2020/wordml/sdtdatahash" xmlns:w16se="http://schemas.microsoft.com/office/word/2015/wordml/symex" xmlns:wpg="http://schemas.microsoft.com/office/word/2010/wordprocessingGroup" xmlns:wpi="http://schemas.microsoft.com/office/word/2010/wordprocessingInk" xmlns:wne="http://schemas.microsoft.com/office/word/2006/wordml" xmlns:wps="http://schemas.microsoft.com/office/word/2010/wordprocessingShape" mc:Ignorable="w14 w15 w16se w16cid w16 w16cex w16sdtdh wp14">
+<w:hdr xmlns:wpc="http://schemas.microsoft.com/office/word/2010/wordprocessingCanvas" xmlns:cx="http://schemas.microsoft.com/office/drawing/2014/chartex" xmlns:cx1="http://schemas.microsoft.com/office/drawing/2015/9/8/chartex" xmlns:cx2="http://schemas.microsoft.com/office/drawing/2015/10/21/chartex" xmlns:cx3="http://schemas.microsoft.com/office/drawing/2016/5/9/chartex" xmlns:cx4="http://schemas.microsoft.com/office/drawing/2016/5/10/chartex" xmlns:cx5="http://schemas.microsoft.com/office/drawing/2016/5/11/chartex" xmlns:cx6="http://schemas.microsoft.com/office/drawing/2016/5/12/chartex" xmlns:cx7="http://schemas.microsoft.com/office/drawing/2016/5/13/chartex" xmlns:cx8="http://schemas.microsoft.com/office/drawing/2016/5/14/chartex" xmlns:mc="http://schemas.openxmlformats.org/markup-compatibility/2006" xmlns:aink="http://schemas.microsoft.com/office/drawing/2016/ink" xmlns:am3d="http://schemas.microsoft.com/office/drawing/2017/model3d" xmlns:o="urn:schemas-microsoft-com:office:office" xmlns:oel="http://schemas.microsoft.com/office/2019/extlst" xmlns:r="http://schemas.openxmlformats.org/officeDocument/2006/relationships" xmlns:m="http://schemas.openxmlformats.org/officeDocument/2006/math" xmlns:v="urn:schemas-microsoft-com:vml" xmlns:wp14="http://schemas.microsoft.com/office/word/2010/wordprocessingDrawing" xmlns:wp="http://schemas.openxmlformats.org/drawingml/2006/wordprocessingDrawing" xmlns:w10="urn:schemas-microsoft-com:office:word" xmlns:w="http://schemas.openxmlformats.org/wordprocessingml/2006/main" xmlns:w14="http://schemas.microsoft.com/office/word/2010/wordml" xmlns:w15="http://schemas.microsoft.com/office/word/2012/wordml" xmlns:w16cex="http://schemas.microsoft.com/office/word/2018/wordml/cex" xmlns:w16cid="http://schemas.microsoft.com/office/word/2016/wordml/cid" xmlns:w16="http://schemas.microsoft.com/office/word/2018/wordml" xmlns:w16du="http://schemas.microsoft.com/office/word/2023/wordml/word16du" xmlns:w16sdtdh="http://schemas.microsoft.com/office/word/2020/wordml/sdtdatahash" xmlns:w16se="http://schemas.microsoft.com/office/word/2015/wordml/symex" xmlns:wpg="http://schemas.microsoft.com/office/word/2010/wordprocessingGroup" xmlns:wpi="http://schemas.microsoft.com/office/word/2010/wordprocessingInk" xmlns:wne="http://schemas.microsoft.com/office/word/2006/wordml" xmlns:wps="http://schemas.microsoft.com/office/word/2010/wordprocessingShape" mc:Ignorable="w14 w15 w16se w16cid w16 w16cex w16sdtdh wp14">
   <w:p>
     <w:pPr>
       <w:pStyle w:val="Header"/>
@@ -5150,7 +5357,7 @@
 </file>
 
 <file path=word/header2.xml><?xml version="1.0" encoding="utf-8"?>
-<w:hdr xmlns:wpc="http://schemas.microsoft.com/office/word/2010/wordprocessingCanvas" xmlns:cx="http://schemas.microsoft.com/office/drawing/2014/chartex" xmlns:cx1="http://schemas.microsoft.com/office/drawing/2015/9/8/chartex" xmlns:cx2="http://schemas.microsoft.com/office/drawing/2015/10/21/chartex" xmlns:cx3="http://schemas.microsoft.com/office/drawing/2016/5/9/chartex" xmlns:cx4="http://schemas.microsoft.com/office/drawing/2016/5/10/chartex" xmlns:cx5="http://schemas.microsoft.com/office/drawing/2016/5/11/chartex" xmlns:cx6="http://schemas.microsoft.com/office/drawing/2016/5/12/chartex" xmlns:cx7="http://schemas.microsoft.com/office/drawing/2016/5/13/chartex" xmlns:cx8="http://schemas.microsoft.com/office/drawing/2016/5/14/chartex" xmlns:mc="http://schemas.openxmlformats.org/markup-compatibility/2006" xmlns:aink="http://schemas.microsoft.com/office/drawing/2016/ink" xmlns:am3d="http://schemas.microsoft.com/office/drawing/2017/model3d" xmlns:o="urn:schemas-microsoft-com:office:office" xmlns:oel="http://schemas.microsoft.com/office/2019/extlst" xmlns:r="http://schemas.openxmlformats.org/officeDocument/2006/relationships" xmlns:m="http://schemas.openxmlformats.org/officeDocument/2006/math" xmlns:v="urn:schemas-microsoft-com:vml" xmlns:wp14="http://schemas.microsoft.com/office/word/2010/wordprocessingDrawing" xmlns:wp="http://schemas.openxmlformats.org/drawingml/2006/wordprocessingDrawing" xmlns:w10="urn:schemas-microsoft-com:office:word" xmlns:w="http://schemas.openxmlformats.org/wordprocessingml/2006/main" xmlns:w14="http://schemas.microsoft.com/office/word/2010/wordml" xmlns:w15="http://schemas.microsoft.com/office/word/2012/wordml" xmlns:w16cex="http://schemas.microsoft.com/office/word/2018/wordml/cex" xmlns:w16cid="http://schemas.microsoft.com/office/word/2016/wordml/cid" xmlns:w16="http://schemas.microsoft.com/office/word/2018/wordml" xmlns:w16sdtdh="http://schemas.microsoft.com/office/word/2020/wordml/sdtdatahash" xmlns:w16se="http://schemas.microsoft.com/office/word/2015/wordml/symex" xmlns:wpg="http://schemas.microsoft.com/office/word/2010/wordprocessingGroup" xmlns:wpi="http://schemas.microsoft.com/office/word/2010/wordprocessingInk" xmlns:wne="http://schemas.microsoft.com/office/word/2006/wordml" xmlns:wps="http://schemas.microsoft.com/office/word/2010/wordprocessingShape" mc:Ignorable="w14 w15 w16se w16cid w16 w16cex w16sdtdh wp14">
+<w:hdr xmlns:wpc="http://schemas.microsoft.com/office/word/2010/wordprocessingCanvas" xmlns:cx="http://schemas.microsoft.com/office/drawing/2014/chartex" xmlns:cx1="http://schemas.microsoft.com/office/drawing/2015/9/8/chartex" xmlns:cx2="http://schemas.microsoft.com/office/drawing/2015/10/21/chartex" xmlns:cx3="http://schemas.microsoft.com/office/drawing/2016/5/9/chartex" xmlns:cx4="http://schemas.microsoft.com/office/drawing/2016/5/10/chartex" xmlns:cx5="http://schemas.microsoft.com/office/drawing/2016/5/11/chartex" xmlns:cx6="http://schemas.microsoft.com/office/drawing/2016/5/12/chartex" xmlns:cx7="http://schemas.microsoft.com/office/drawing/2016/5/13/chartex" xmlns:cx8="http://schemas.microsoft.com/office/drawing/2016/5/14/chartex" xmlns:mc="http://schemas.openxmlformats.org/markup-compatibility/2006" xmlns:aink="http://schemas.microsoft.com/office/drawing/2016/ink" xmlns:am3d="http://schemas.microsoft.com/office/drawing/2017/model3d" xmlns:o="urn:schemas-microsoft-com:office:office" xmlns:oel="http://schemas.microsoft.com/office/2019/extlst" xmlns:r="http://schemas.openxmlformats.org/officeDocument/2006/relationships" xmlns:m="http://schemas.openxmlformats.org/officeDocument/2006/math" xmlns:v="urn:schemas-microsoft-com:vml" xmlns:wp14="http://schemas.microsoft.com/office/word/2010/wordprocessingDrawing" xmlns:wp="http://schemas.openxmlformats.org/drawingml/2006/wordprocessingDrawing" xmlns:w10="urn:schemas-microsoft-com:office:word" xmlns:w="http://schemas.openxmlformats.org/wordprocessingml/2006/main" xmlns:w14="http://schemas.microsoft.com/office/word/2010/wordml" xmlns:w15="http://schemas.microsoft.com/office/word/2012/wordml" xmlns:w16cex="http://schemas.microsoft.com/office/word/2018/wordml/cex" xmlns:w16cid="http://schemas.microsoft.com/office/word/2016/wordml/cid" xmlns:w16="http://schemas.microsoft.com/office/word/2018/wordml" xmlns:w16du="http://schemas.microsoft.com/office/word/2023/wordml/word16du" xmlns:w16sdtdh="http://schemas.microsoft.com/office/word/2020/wordml/sdtdatahash" xmlns:w16se="http://schemas.microsoft.com/office/word/2015/wordml/symex" xmlns:wpg="http://schemas.microsoft.com/office/word/2010/wordprocessingGroup" xmlns:wpi="http://schemas.microsoft.com/office/word/2010/wordprocessingInk" xmlns:wne="http://schemas.microsoft.com/office/word/2006/wordml" xmlns:wps="http://schemas.microsoft.com/office/word/2010/wordprocessingShape" mc:Ignorable="w14 w15 w16se w16cid w16 w16cex w16sdtdh wp14">
   <w:p>
     <w:pPr>
       <w:pStyle w:val="Header"/>
@@ -5192,7 +5399,7 @@
 </file>
 
 <file path=word/numbering.xml><?xml version="1.0" encoding="utf-8"?>
-<w:numbering xmlns:wpc="http://schemas.microsoft.com/office/word/2010/wordprocessingCanvas" xmlns:cx="http://schemas.microsoft.com/office/drawing/2014/chartex" xmlns:cx1="http://schemas.microsoft.com/office/drawing/2015/9/8/chartex" xmlns:cx2="http://schemas.microsoft.com/office/drawing/2015/10/21/chartex" xmlns:cx3="http://schemas.microsoft.com/office/drawing/2016/5/9/chartex" xmlns:cx4="http://schemas.microsoft.com/office/drawing/2016/5/10/chartex" xmlns:cx5="http://schemas.microsoft.com/office/drawing/2016/5/11/chartex" xmlns:cx6="http://schemas.microsoft.com/office/drawing/2016/5/12/chartex" xmlns:cx7="http://schemas.microsoft.com/office/drawing/2016/5/13/chartex" xmlns:cx8="http://schemas.microsoft.com/office/drawing/2016/5/14/chartex" xmlns:mc="http://schemas.openxmlformats.org/markup-compatibility/2006" xmlns:aink="http://schemas.microsoft.com/office/drawing/2016/ink" xmlns:am3d="http://schemas.microsoft.com/office/drawing/2017/model3d" xmlns:o="urn:schemas-microsoft-com:office:office" xmlns:oel="http://schemas.microsoft.com/office/2019/extlst" xmlns:r="http://schemas.openxmlformats.org/officeDocument/2006/relationships" xmlns:m="http://schemas.openxmlformats.org/officeDocument/2006/math" xmlns:v="urn:schemas-microsoft-com:vml" xmlns:wp14="http://schemas.microsoft.com/office/word/2010/wordprocessingDrawing" xmlns:wp="http://schemas.openxmlformats.org/drawingml/2006/wordprocessingDrawing" xmlns:w10="urn:schemas-microsoft-com:office:word" xmlns:w="http://schemas.openxmlformats.org/wordprocessingml/2006/main" xmlns:w14="http://schemas.microsoft.com/office/word/2010/wordml" xmlns:w15="http://schemas.microsoft.com/office/word/2012/wordml" xmlns:w16cex="http://schemas.microsoft.com/office/word/2018/wordml/cex" xmlns:w16cid="http://schemas.microsoft.com/office/word/2016/wordml/cid" xmlns:w16="http://schemas.microsoft.com/office/word/2018/wordml" xmlns:w16sdtdh="http://schemas.microsoft.com/office/word/2020/wordml/sdtdatahash" xmlns:w16se="http://schemas.microsoft.com/office/word/2015/wordml/symex" xmlns:wpg="http://schemas.microsoft.com/office/word/2010/wordprocessingGroup" xmlns:wpi="http://schemas.microsoft.com/office/word/2010/wordprocessingInk" xmlns:wne="http://schemas.microsoft.com/office/word/2006/wordml" xmlns:wps="http://schemas.microsoft.com/office/word/2010/wordprocessingShape" mc:Ignorable="w14 w15 w16se w16cid w16 w16cex w16sdtdh wp14">
+<w:numbering xmlns:wpc="http://schemas.microsoft.com/office/word/2010/wordprocessingCanvas" xmlns:cx="http://schemas.microsoft.com/office/drawing/2014/chartex" xmlns:cx1="http://schemas.microsoft.com/office/drawing/2015/9/8/chartex" xmlns:cx2="http://schemas.microsoft.com/office/drawing/2015/10/21/chartex" xmlns:cx3="http://schemas.microsoft.com/office/drawing/2016/5/9/chartex" xmlns:cx4="http://schemas.microsoft.com/office/drawing/2016/5/10/chartex" xmlns:cx5="http://schemas.microsoft.com/office/drawing/2016/5/11/chartex" xmlns:cx6="http://schemas.microsoft.com/office/drawing/2016/5/12/chartex" xmlns:cx7="http://schemas.microsoft.com/office/drawing/2016/5/13/chartex" xmlns:cx8="http://schemas.microsoft.com/office/drawing/2016/5/14/chartex" xmlns:mc="http://schemas.openxmlformats.org/markup-compatibility/2006" xmlns:aink="http://schemas.microsoft.com/office/drawing/2016/ink" xmlns:am3d="http://schemas.microsoft.com/office/drawing/2017/model3d" xmlns:o="urn:schemas-microsoft-com:office:office" xmlns:oel="http://schemas.microsoft.com/office/2019/extlst" xmlns:r="http://schemas.openxmlformats.org/officeDocument/2006/relationships" xmlns:m="http://schemas.openxmlformats.org/officeDocument/2006/math" xmlns:v="urn:schemas-microsoft-com:vml" xmlns:wp14="http://schemas.microsoft.com/office/word/2010/wordprocessingDrawing" xmlns:wp="http://schemas.openxmlformats.org/drawingml/2006/wordprocessingDrawing" xmlns:w10="urn:schemas-microsoft-com:office:word" xmlns:w="http://schemas.openxmlformats.org/wordprocessingml/2006/main" xmlns:w14="http://schemas.microsoft.com/office/word/2010/wordml" xmlns:w15="http://schemas.microsoft.com/office/word/2012/wordml" xmlns:w16cex="http://schemas.microsoft.com/office/word/2018/wordml/cex" xmlns:w16cid="http://schemas.microsoft.com/office/word/2016/wordml/cid" xmlns:w16="http://schemas.microsoft.com/office/word/2018/wordml" xmlns:w16du="http://schemas.microsoft.com/office/word/2023/wordml/word16du" xmlns:w16sdtdh="http://schemas.microsoft.com/office/word/2020/wordml/sdtdatahash" xmlns:w16se="http://schemas.microsoft.com/office/word/2015/wordml/symex" xmlns:wpg="http://schemas.microsoft.com/office/word/2010/wordprocessingGroup" xmlns:wpi="http://schemas.microsoft.com/office/word/2010/wordprocessingInk" xmlns:wne="http://schemas.microsoft.com/office/word/2006/wordml" xmlns:wps="http://schemas.microsoft.com/office/word/2010/wordprocessingShape" mc:Ignorable="w14 w15 w16se w16cid w16 w16cex w16sdtdh wp14">
   <w:abstractNum w:abstractNumId="0" w15:restartNumberingAfterBreak="0">
     <w:nsid w:val="03545EFF"/>
     <w:multiLevelType w:val="hybridMultilevel"/>
@@ -6358,7 +6565,7 @@
   <w:style w:type="paragraph" w:default="1" w:styleId="Normal">
     <w:name w:val="Normal"/>
     <w:qFormat/>
-    <w:rsid w:val="00E70BFF"/>
+    <w:rsid w:val="002D4B4F"/>
   </w:style>
   <w:style w:type="character" w:default="1" w:styleId="DefaultParagraphFont">
     <w:name w:val="Default Paragraph Font"/>

</xml_diff>